<commit_message>
Updated the Compile and Running Guide
</commit_message>
<xml_diff>
--- a/CompileGuide.docx
+++ b/CompileGuide.docx
@@ -9,8 +9,6 @@
           <w:szCs w:val="24"/>
         </w:rPr>
       </w:pPr>
-      <w:bookmarkStart w:id="0" w:name="_GoBack"/>
-      <w:bookmarkEnd w:id="0"/>
     </w:p>
     <w:p>
       <w:pPr>
@@ -41,30 +39,42 @@
           <w:sz w:val="20"/>
           <w:szCs w:val="20"/>
         </w:rPr>
-        <w:t>Due to Size Limitations, in order to compile the program, you will need to download</w:t>
-      </w:r>
-      <w:r>
-        <w:rPr>
-          <w:sz w:val="20"/>
-          <w:szCs w:val="20"/>
-        </w:rPr>
-        <w:t xml:space="preserve"> some .lib files for </w:t>
-      </w:r>
-      <w:proofErr w:type="spellStart"/>
-      <w:r>
-        <w:rPr>
-          <w:sz w:val="20"/>
-          <w:szCs w:val="20"/>
-        </w:rPr>
-        <w:t>OpenCV</w:t>
-      </w:r>
-      <w:proofErr w:type="spellEnd"/>
-      <w:r>
-        <w:rPr>
-          <w:sz w:val="20"/>
-          <w:szCs w:val="20"/>
-        </w:rPr>
-        <w:t xml:space="preserve"> 3.0</w:t>
+        <w:t>Due to Size Limitations, in order to compile</w:t>
+      </w:r>
+      <w:r>
+        <w:rPr>
+          <w:sz w:val="20"/>
+          <w:szCs w:val="20"/>
+        </w:rPr>
+        <w:t xml:space="preserve"> and run</w:t>
+      </w:r>
+      <w:r>
+        <w:rPr>
+          <w:sz w:val="20"/>
+          <w:szCs w:val="20"/>
+        </w:rPr>
+        <w:t xml:space="preserve"> the program, you will need to download</w:t>
+      </w:r>
+      <w:r>
+        <w:rPr>
+          <w:sz w:val="20"/>
+          <w:szCs w:val="20"/>
+        </w:rPr>
+        <w:t xml:space="preserve"> some .lib</w:t>
+      </w:r>
+      <w:r>
+        <w:rPr>
+          <w:sz w:val="20"/>
+          <w:szCs w:val="20"/>
+        </w:rPr>
+        <w:t xml:space="preserve"> and .dll</w:t>
+      </w:r>
+      <w:r>
+        <w:rPr>
+          <w:sz w:val="20"/>
+          <w:szCs w:val="20"/>
+        </w:rPr>
+        <w:t xml:space="preserve"> files for OpenCV 3.0</w:t>
       </w:r>
     </w:p>
     <w:p>
@@ -84,115 +94,231 @@
     </w:p>
     <w:p>
       <w:pPr>
-        <w:rPr>
-          <w:sz w:val="20"/>
-          <w:szCs w:val="20"/>
-        </w:rPr>
-      </w:pPr>
-      <w:r>
-        <w:rPr>
-          <w:sz w:val="20"/>
-          <w:szCs w:val="20"/>
-        </w:rPr>
-        <w:tab/>
-        <w:t xml:space="preserve">1. Next, go into the supplied </w:t>
-      </w:r>
-      <w:proofErr w:type="spellStart"/>
-      <w:r>
-        <w:rPr>
-          <w:sz w:val="20"/>
-          <w:szCs w:val="20"/>
-        </w:rPr>
-        <w:t>Dlls</w:t>
-      </w:r>
-      <w:proofErr w:type="spellEnd"/>
-      <w:r>
-        <w:rPr>
-          <w:sz w:val="20"/>
-          <w:szCs w:val="20"/>
-        </w:rPr>
-        <w:t xml:space="preserve"> folder and copy these </w:t>
-      </w:r>
-      <w:proofErr w:type="spellStart"/>
-      <w:r>
-        <w:rPr>
-          <w:sz w:val="20"/>
-          <w:szCs w:val="20"/>
-        </w:rPr>
-        <w:t>dll</w:t>
-      </w:r>
-      <w:proofErr w:type="spellEnd"/>
-      <w:r>
-        <w:rPr>
-          <w:sz w:val="20"/>
-          <w:szCs w:val="20"/>
-        </w:rPr>
-        <w:t xml:space="preserve"> files into the Source/CMPT365-A2 folder</w:t>
-      </w:r>
-    </w:p>
-    <w:p>
-      <w:pPr>
-        <w:rPr>
-          <w:sz w:val="20"/>
-          <w:szCs w:val="20"/>
-        </w:rPr>
-      </w:pPr>
-      <w:r>
-        <w:rPr>
-          <w:sz w:val="20"/>
-          <w:szCs w:val="20"/>
-        </w:rPr>
-        <w:tab/>
-        <w:t>2. Run the exe for the program</w:t>
-      </w:r>
-    </w:p>
-    <w:p>
-      <w:pPr>
-        <w:rPr>
-          <w:sz w:val="20"/>
-          <w:szCs w:val="20"/>
-        </w:rPr>
-      </w:pPr>
-      <w:r>
-        <w:rPr>
-          <w:sz w:val="20"/>
-          <w:szCs w:val="20"/>
-        </w:rPr>
-        <w:tab/>
-        <w:t>3. Click the Open Video button to open a video</w:t>
-      </w:r>
-    </w:p>
-    <w:p>
-      <w:pPr>
-        <w:rPr>
-          <w:sz w:val="20"/>
-          <w:szCs w:val="20"/>
-        </w:rPr>
-      </w:pPr>
-      <w:r>
-        <w:rPr>
-          <w:sz w:val="20"/>
-          <w:szCs w:val="20"/>
-        </w:rPr>
-        <w:tab/>
-        <w:t>4. Once a video has been opened, press the play button in order to play the video as a sound.</w:t>
-      </w:r>
-    </w:p>
-    <w:p>
-      <w:pPr>
-        <w:rPr>
-          <w:sz w:val="20"/>
-          <w:szCs w:val="20"/>
-        </w:rPr>
-      </w:pPr>
-      <w:r>
-        <w:rPr>
-          <w:sz w:val="20"/>
-          <w:szCs w:val="20"/>
-        </w:rPr>
-        <w:tab/>
-        <w:t>5. To stop the video, press the “Stop” button.</w:t>
-      </w:r>
+        <w:ind w:firstLine="720"/>
+        <w:rPr>
+          <w:sz w:val="20"/>
+          <w:szCs w:val="20"/>
+        </w:rPr>
+      </w:pPr>
+      <w:r>
+        <w:rPr>
+          <w:sz w:val="20"/>
+          <w:szCs w:val="20"/>
+        </w:rPr>
+        <w:t>1. go to http://opencv.org/downloads.html and download OpenCV Version 3.0 for Windows</w:t>
+      </w:r>
+    </w:p>
+    <w:p>
+      <w:pPr>
+        <w:rPr>
+          <w:sz w:val="20"/>
+          <w:szCs w:val="20"/>
+        </w:rPr>
+      </w:pPr>
+      <w:r>
+        <w:rPr>
+          <w:sz w:val="20"/>
+          <w:szCs w:val="20"/>
+        </w:rPr>
+        <w:tab/>
+        <w:t>2. run the exe file to extract the contents</w:t>
+      </w:r>
+    </w:p>
+    <w:p>
+      <w:pPr>
+        <w:rPr>
+          <w:sz w:val="20"/>
+          <w:szCs w:val="20"/>
+        </w:rPr>
+      </w:pPr>
+      <w:r>
+        <w:rPr>
+          <w:sz w:val="20"/>
+          <w:szCs w:val="20"/>
+        </w:rPr>
+        <w:tab/>
+        <w:t>3</w:t>
+      </w:r>
+      <w:r>
+        <w:rPr>
+          <w:sz w:val="20"/>
+          <w:szCs w:val="20"/>
+        </w:rPr>
+        <w:t xml:space="preserve">. Next, go into the </w:t>
+      </w:r>
+      <w:r>
+        <w:rPr>
+          <w:sz w:val="20"/>
+          <w:szCs w:val="20"/>
+        </w:rPr>
+        <w:t xml:space="preserve">opencv\build\x86\vc11\bin </w:t>
+      </w:r>
+      <w:r>
+        <w:rPr>
+          <w:sz w:val="20"/>
+          <w:szCs w:val="20"/>
+        </w:rPr>
+        <w:t xml:space="preserve">folder and copy </w:t>
+      </w:r>
+      <w:r>
+        <w:rPr>
+          <w:sz w:val="20"/>
+          <w:szCs w:val="20"/>
+        </w:rPr>
+        <w:t>the</w:t>
+      </w:r>
+      <w:r>
+        <w:rPr>
+          <w:sz w:val="20"/>
+          <w:szCs w:val="20"/>
+        </w:rPr>
+        <w:t xml:space="preserve"> dll </w:t>
+      </w:r>
+      <w:r>
+        <w:rPr>
+          <w:sz w:val="20"/>
+          <w:szCs w:val="20"/>
+        </w:rPr>
+        <w:t>files into the Source/CMPT365-A3</w:t>
+      </w:r>
+      <w:r>
+        <w:rPr>
+          <w:sz w:val="20"/>
+          <w:szCs w:val="20"/>
+        </w:rPr>
+        <w:t xml:space="preserve"> folder</w:t>
+      </w:r>
+    </w:p>
+    <w:p>
+      <w:pPr>
+        <w:rPr>
+          <w:sz w:val="20"/>
+          <w:szCs w:val="20"/>
+        </w:rPr>
+      </w:pPr>
+      <w:r>
+        <w:rPr>
+          <w:sz w:val="20"/>
+          <w:szCs w:val="20"/>
+        </w:rPr>
+        <w:tab/>
+        <w:t>4</w:t>
+      </w:r>
+      <w:r>
+        <w:rPr>
+          <w:sz w:val="20"/>
+          <w:szCs w:val="20"/>
+        </w:rPr>
+        <w:t>. Run the exe for the program</w:t>
+      </w:r>
+    </w:p>
+    <w:p>
+      <w:pPr>
+        <w:rPr>
+          <w:sz w:val="20"/>
+          <w:szCs w:val="20"/>
+        </w:rPr>
+      </w:pPr>
+      <w:r>
+        <w:rPr>
+          <w:sz w:val="20"/>
+          <w:szCs w:val="20"/>
+        </w:rPr>
+        <w:tab/>
+        <w:t>5</w:t>
+      </w:r>
+      <w:r>
+        <w:rPr>
+          <w:sz w:val="20"/>
+          <w:szCs w:val="20"/>
+        </w:rPr>
+        <w:t>. Click the Open Video button to open a video</w:t>
+      </w:r>
+    </w:p>
+    <w:p>
+      <w:pPr>
+        <w:rPr>
+          <w:sz w:val="20"/>
+          <w:szCs w:val="20"/>
+        </w:rPr>
+      </w:pPr>
+      <w:r>
+        <w:rPr>
+          <w:sz w:val="20"/>
+          <w:szCs w:val="20"/>
+        </w:rPr>
+        <w:tab/>
+        <w:t>6</w:t>
+      </w:r>
+      <w:r>
+        <w:rPr>
+          <w:sz w:val="20"/>
+          <w:szCs w:val="20"/>
+        </w:rPr>
+        <w:t xml:space="preserve">. Once a video has been opened, press the </w:t>
+      </w:r>
+      <w:r>
+        <w:rPr>
+          <w:sz w:val="20"/>
+          <w:szCs w:val="20"/>
+        </w:rPr>
+        <w:t>“Run” button to process the video using the selected technique (from the radio buttons)</w:t>
+      </w:r>
+    </w:p>
+    <w:p>
+      <w:pPr>
+        <w:rPr>
+          <w:sz w:val="20"/>
+          <w:szCs w:val="20"/>
+        </w:rPr>
+      </w:pPr>
+      <w:r>
+        <w:rPr>
+          <w:sz w:val="20"/>
+          <w:szCs w:val="20"/>
+        </w:rPr>
+        <w:tab/>
+        <w:t>7</w:t>
+      </w:r>
+      <w:r>
+        <w:rPr>
+          <w:sz w:val="20"/>
+          <w:szCs w:val="20"/>
+        </w:rPr>
+        <w:t>. To stop the video, press the “</w:t>
+      </w:r>
+      <w:r>
+        <w:rPr>
+          <w:sz w:val="20"/>
+          <w:szCs w:val="20"/>
+        </w:rPr>
+        <w:t>Abort</w:t>
+      </w:r>
+      <w:r>
+        <w:rPr>
+          <w:sz w:val="20"/>
+          <w:szCs w:val="20"/>
+        </w:rPr>
+        <w:t>” button.</w:t>
+      </w:r>
+    </w:p>
+    <w:p>
+      <w:pPr>
+        <w:rPr>
+          <w:sz w:val="20"/>
+          <w:szCs w:val="20"/>
+        </w:rPr>
+      </w:pPr>
+      <w:r>
+        <w:rPr>
+          <w:sz w:val="20"/>
+          <w:szCs w:val="20"/>
+        </w:rPr>
+        <w:tab/>
+        <w:t>8. If you want the program to locate the start of the transition (left to right wipes) in the video, enable the “Find Transition Frame” checkbox for the program to try and locate the first frame of the transition.</w:t>
+      </w:r>
+      <w:bookmarkStart w:id="0" w:name="_GoBack"/>
+      <w:bookmarkEnd w:id="0"/>
     </w:p>
     <w:p>
       <w:pPr>
@@ -237,119 +363,53 @@
           <w:szCs w:val="20"/>
         </w:rPr>
         <w:tab/>
-        <w:t xml:space="preserve">1. </w:t>
-      </w:r>
-      <w:proofErr w:type="gramStart"/>
-      <w:r>
-        <w:rPr>
-          <w:sz w:val="20"/>
-          <w:szCs w:val="20"/>
-        </w:rPr>
-        <w:t>go</w:t>
-      </w:r>
-      <w:proofErr w:type="gramEnd"/>
-      <w:r>
-        <w:rPr>
-          <w:sz w:val="20"/>
-          <w:szCs w:val="20"/>
-        </w:rPr>
-        <w:t xml:space="preserve"> to http://opencv.org/downloads.html and download </w:t>
-      </w:r>
-      <w:proofErr w:type="spellStart"/>
-      <w:r>
-        <w:rPr>
-          <w:sz w:val="20"/>
-          <w:szCs w:val="20"/>
-        </w:rPr>
-        <w:t>OpenCV</w:t>
-      </w:r>
-      <w:proofErr w:type="spellEnd"/>
-      <w:r>
-        <w:rPr>
-          <w:sz w:val="20"/>
-          <w:szCs w:val="20"/>
-        </w:rPr>
-        <w:t xml:space="preserve"> Version 3.0 for Windows</w:t>
-      </w:r>
-    </w:p>
-    <w:p>
-      <w:pPr>
-        <w:rPr>
-          <w:sz w:val="20"/>
-          <w:szCs w:val="20"/>
-        </w:rPr>
-      </w:pPr>
-      <w:r>
-        <w:rPr>
-          <w:sz w:val="20"/>
-          <w:szCs w:val="20"/>
-        </w:rPr>
-        <w:tab/>
-        <w:t xml:space="preserve">2. </w:t>
-      </w:r>
-      <w:proofErr w:type="gramStart"/>
-      <w:r>
-        <w:rPr>
-          <w:sz w:val="20"/>
-          <w:szCs w:val="20"/>
-        </w:rPr>
-        <w:t>run</w:t>
-      </w:r>
-      <w:proofErr w:type="gramEnd"/>
-      <w:r>
-        <w:rPr>
-          <w:sz w:val="20"/>
-          <w:szCs w:val="20"/>
-        </w:rPr>
-        <w:t xml:space="preserve"> the exe file to extract the contents</w:t>
-      </w:r>
-    </w:p>
-    <w:p>
-      <w:pPr>
-        <w:rPr>
-          <w:sz w:val="20"/>
-          <w:szCs w:val="20"/>
-        </w:rPr>
-      </w:pPr>
-      <w:r>
-        <w:rPr>
-          <w:sz w:val="20"/>
-          <w:szCs w:val="20"/>
-        </w:rPr>
-        <w:tab/>
-        <w:t xml:space="preserve">3. </w:t>
-      </w:r>
-      <w:proofErr w:type="gramStart"/>
-      <w:r>
-        <w:rPr>
-          <w:sz w:val="20"/>
-          <w:szCs w:val="20"/>
-        </w:rPr>
-        <w:t>once</w:t>
-      </w:r>
-      <w:proofErr w:type="gramEnd"/>
-      <w:r>
-        <w:rPr>
-          <w:sz w:val="20"/>
-          <w:szCs w:val="20"/>
-        </w:rPr>
-        <w:t xml:space="preserve"> extracted, go into the </w:t>
-      </w:r>
-      <w:proofErr w:type="spellStart"/>
-      <w:r>
-        <w:rPr>
-          <w:sz w:val="20"/>
-          <w:szCs w:val="20"/>
-        </w:rPr>
-        <w:t>opencv</w:t>
-      </w:r>
-      <w:proofErr w:type="spellEnd"/>
-      <w:r>
-        <w:rPr>
-          <w:sz w:val="20"/>
-          <w:szCs w:val="20"/>
-        </w:rPr>
-        <w:t>/build/x86/vc11/lib folder and copy these files into the Project's Source/CMPT365-A2/lib folder:</w:t>
+        <w:t>1. go to http://opencv.org/downloads.html and download OpenCV Version 3.0 for Windows</w:t>
+      </w:r>
+    </w:p>
+    <w:p>
+      <w:pPr>
+        <w:rPr>
+          <w:sz w:val="20"/>
+          <w:szCs w:val="20"/>
+        </w:rPr>
+      </w:pPr>
+      <w:r>
+        <w:rPr>
+          <w:sz w:val="20"/>
+          <w:szCs w:val="20"/>
+        </w:rPr>
+        <w:tab/>
+        <w:t>2. run the exe file to extract the contents</w:t>
+      </w:r>
+    </w:p>
+    <w:p>
+      <w:pPr>
+        <w:rPr>
+          <w:sz w:val="20"/>
+          <w:szCs w:val="20"/>
+        </w:rPr>
+      </w:pPr>
+      <w:r>
+        <w:rPr>
+          <w:sz w:val="20"/>
+          <w:szCs w:val="20"/>
+        </w:rPr>
+        <w:tab/>
+        <w:t>3. once extracted, go into the opencv/build/x86/vc11/lib folder and copy these files into</w:t>
+      </w:r>
+      <w:r>
+        <w:rPr>
+          <w:sz w:val="20"/>
+          <w:szCs w:val="20"/>
+        </w:rPr>
+        <w:t xml:space="preserve"> the Project's Source/CMPT365-A3</w:t>
+      </w:r>
+      <w:r>
+        <w:rPr>
+          <w:sz w:val="20"/>
+          <w:szCs w:val="20"/>
+        </w:rPr>
+        <w:t>/lib folder:</w:t>
       </w:r>
     </w:p>
     <w:p>
@@ -457,55 +517,21 @@
           <w:szCs w:val="20"/>
         </w:rPr>
         <w:tab/>
-        <w:t xml:space="preserve">4. </w:t>
-      </w:r>
-      <w:proofErr w:type="gramStart"/>
-      <w:r>
-        <w:rPr>
-          <w:sz w:val="20"/>
-          <w:szCs w:val="20"/>
-        </w:rPr>
-        <w:t>next</w:t>
-      </w:r>
-      <w:proofErr w:type="gramEnd"/>
-      <w:r>
-        <w:rPr>
-          <w:sz w:val="20"/>
-          <w:szCs w:val="20"/>
-        </w:rPr>
-        <w:t xml:space="preserve">, go into the </w:t>
-      </w:r>
-      <w:proofErr w:type="spellStart"/>
-      <w:r>
-        <w:rPr>
-          <w:sz w:val="20"/>
-          <w:szCs w:val="20"/>
-        </w:rPr>
-        <w:t>opencv</w:t>
-      </w:r>
-      <w:proofErr w:type="spellEnd"/>
-      <w:r>
-        <w:rPr>
-          <w:sz w:val="20"/>
-          <w:szCs w:val="20"/>
-        </w:rPr>
-        <w:t>/build/x86/vc11/</w:t>
-      </w:r>
-      <w:proofErr w:type="spellStart"/>
-      <w:r>
-        <w:rPr>
-          <w:sz w:val="20"/>
-          <w:szCs w:val="20"/>
-        </w:rPr>
-        <w:t>staticlib</w:t>
-      </w:r>
-      <w:proofErr w:type="spellEnd"/>
-      <w:r>
-        <w:rPr>
-          <w:sz w:val="20"/>
-          <w:szCs w:val="20"/>
-        </w:rPr>
-        <w:t xml:space="preserve"> folder and copy these files into the Project's Source/CMPT365-A2/lib folder:</w:t>
+        <w:t>4. next, go into the opencv/build/x86/vc11/staticlib folder and copy these files into the Project's Source/CMPT365-A</w:t>
+      </w:r>
+      <w:r>
+        <w:rPr>
+          <w:sz w:val="20"/>
+          <w:szCs w:val="20"/>
+        </w:rPr>
+        <w:t>3</w:t>
+      </w:r>
+      <w:r>
+        <w:rPr>
+          <w:sz w:val="20"/>
+          <w:szCs w:val="20"/>
+        </w:rPr>
+        <w:t>/lib folder:</w:t>
       </w:r>
     </w:p>
     <w:p>
@@ -543,6 +569,7 @@
           <w:sz w:val="20"/>
           <w:szCs w:val="20"/>
         </w:rPr>
+        <w:lastRenderedPageBreak/>
         <w:tab/>
       </w:r>
       <w:r>
@@ -681,7 +708,6 @@
           <w:sz w:val="20"/>
           <w:szCs w:val="20"/>
         </w:rPr>
-        <w:lastRenderedPageBreak/>
         <w:tab/>
       </w:r>
       <w:r>
@@ -936,23 +962,51 @@
           <w:szCs w:val="20"/>
         </w:rPr>
         <w:tab/>
-        <w:t>5. In Visual Studio 2012, right click on the CMPT365-A2 project from the solution explorer and click on "properties"</w:t>
-      </w:r>
-    </w:p>
-    <w:p>
-      <w:pPr>
-        <w:rPr>
-          <w:sz w:val="20"/>
-          <w:szCs w:val="20"/>
-        </w:rPr>
-      </w:pPr>
-      <w:r>
-        <w:rPr>
-          <w:sz w:val="20"/>
-          <w:szCs w:val="20"/>
-        </w:rPr>
-        <w:tab/>
-        <w:t>6. Under the properties window, go to the linker section and edit the "Additional Library Directories" section to include the Project's Source/CMPT365-A2/lib folder</w:t>
+        <w:t>5. In Visual Studio 2012, right click on the CMPT365-A</w:t>
+      </w:r>
+      <w:r>
+        <w:rPr>
+          <w:sz w:val="20"/>
+          <w:szCs w:val="20"/>
+        </w:rPr>
+        <w:t>3</w:t>
+      </w:r>
+      <w:r>
+        <w:rPr>
+          <w:sz w:val="20"/>
+          <w:szCs w:val="20"/>
+        </w:rPr>
+        <w:t xml:space="preserve"> project from the solution explorer and click on "properties"</w:t>
+      </w:r>
+    </w:p>
+    <w:p>
+      <w:pPr>
+        <w:rPr>
+          <w:sz w:val="20"/>
+          <w:szCs w:val="20"/>
+        </w:rPr>
+      </w:pPr>
+      <w:r>
+        <w:rPr>
+          <w:sz w:val="20"/>
+          <w:szCs w:val="20"/>
+        </w:rPr>
+        <w:tab/>
+        <w:t>6. Under the properties window, go to the linker section and edit the "Additional Library Directories" section to include the Project's Source/CMPT365-A</w:t>
+      </w:r>
+      <w:r>
+        <w:rPr>
+          <w:sz w:val="20"/>
+          <w:szCs w:val="20"/>
+        </w:rPr>
+        <w:t>3</w:t>
+      </w:r>
+      <w:r>
+        <w:rPr>
+          <w:sz w:val="20"/>
+          <w:szCs w:val="20"/>
+        </w:rPr>
+        <w:t>/lib folder</w:t>
       </w:r>
     </w:p>
     <w:p>
@@ -997,39 +1051,42 @@
           <w:sz w:val="20"/>
           <w:szCs w:val="20"/>
         </w:rPr>
-        <w:t xml:space="preserve">. Next, go into the supplied </w:t>
-      </w:r>
-      <w:proofErr w:type="spellStart"/>
-      <w:r>
-        <w:rPr>
-          <w:sz w:val="20"/>
-          <w:szCs w:val="20"/>
-        </w:rPr>
-        <w:t>Dlls</w:t>
-      </w:r>
-      <w:proofErr w:type="spellEnd"/>
-      <w:r>
-        <w:rPr>
-          <w:sz w:val="20"/>
-          <w:szCs w:val="20"/>
-        </w:rPr>
-        <w:t xml:space="preserve"> folder and copy these </w:t>
-      </w:r>
-      <w:proofErr w:type="spellStart"/>
-      <w:r>
-        <w:rPr>
-          <w:sz w:val="20"/>
-          <w:szCs w:val="20"/>
-        </w:rPr>
-        <w:t>dll</w:t>
-      </w:r>
-      <w:proofErr w:type="spellEnd"/>
-      <w:r>
-        <w:rPr>
-          <w:sz w:val="20"/>
-          <w:szCs w:val="20"/>
-        </w:rPr>
-        <w:t xml:space="preserve"> files into the Source/CMPT365-A2 folder</w:t>
+        <w:t xml:space="preserve">. Next, go into the </w:t>
+      </w:r>
+      <w:r>
+        <w:rPr>
+          <w:sz w:val="20"/>
+          <w:szCs w:val="20"/>
+        </w:rPr>
+        <w:t>opencv\build\x86\vc11\bin</w:t>
+      </w:r>
+      <w:r>
+        <w:rPr>
+          <w:sz w:val="20"/>
+          <w:szCs w:val="20"/>
+        </w:rPr>
+        <w:t xml:space="preserve"> folder and copy the</w:t>
+      </w:r>
+      <w:r>
+        <w:rPr>
+          <w:sz w:val="20"/>
+          <w:szCs w:val="20"/>
+        </w:rPr>
+        <w:t xml:space="preserve"> dll files into the Source/CMPT365-A</w:t>
+      </w:r>
+      <w:r>
+        <w:rPr>
+          <w:sz w:val="20"/>
+          <w:szCs w:val="20"/>
+        </w:rPr>
+        <w:t>3</w:t>
+      </w:r>
+      <w:r>
+        <w:rPr>
+          <w:sz w:val="20"/>
+          <w:szCs w:val="20"/>
+        </w:rPr>
+        <w:t xml:space="preserve"> folder</w:t>
       </w:r>
     </w:p>
     <w:p>

</xml_diff>

<commit_message>
Added note regarding where to find the DLL files
</commit_message>
<xml_diff>
--- a/CompileGuide.docx
+++ b/CompileGuide.docx
@@ -67,255 +67,81 @@
           <w:sz w:val="20"/>
           <w:szCs w:val="20"/>
         </w:rPr>
-        <w:t xml:space="preserve"> and .dll</w:t>
-      </w:r>
-      <w:r>
-        <w:rPr>
-          <w:sz w:val="20"/>
-          <w:szCs w:val="20"/>
-        </w:rPr>
-        <w:t xml:space="preserve"> files for OpenCV 3.0</w:t>
-      </w:r>
-    </w:p>
-    <w:p>
-      <w:pPr>
-        <w:rPr>
-          <w:sz w:val="20"/>
-          <w:szCs w:val="20"/>
-        </w:rPr>
-      </w:pPr>
-      <w:r>
-        <w:rPr>
-          <w:sz w:val="20"/>
-          <w:szCs w:val="20"/>
-        </w:rPr>
-        <w:t>Run Steps:</w:t>
-      </w:r>
-    </w:p>
-    <w:p>
-      <w:pPr>
-        <w:ind w:firstLine="720"/>
-        <w:rPr>
-          <w:sz w:val="20"/>
-          <w:szCs w:val="20"/>
-        </w:rPr>
-      </w:pPr>
-      <w:r>
-        <w:rPr>
-          <w:sz w:val="20"/>
-          <w:szCs w:val="20"/>
-        </w:rPr>
-        <w:t>1. go to http://opencv.org/downloads.html and download OpenCV Version 3.0 for Windows</w:t>
-      </w:r>
-    </w:p>
-    <w:p>
-      <w:pPr>
-        <w:rPr>
-          <w:sz w:val="20"/>
-          <w:szCs w:val="20"/>
-        </w:rPr>
-      </w:pPr>
-      <w:r>
-        <w:rPr>
-          <w:sz w:val="20"/>
-          <w:szCs w:val="20"/>
-        </w:rPr>
-        <w:tab/>
-        <w:t>2. run the exe file to extract the contents</w:t>
-      </w:r>
-    </w:p>
-    <w:p>
-      <w:pPr>
-        <w:rPr>
-          <w:sz w:val="20"/>
-          <w:szCs w:val="20"/>
-        </w:rPr>
-      </w:pPr>
-      <w:r>
-        <w:rPr>
-          <w:sz w:val="20"/>
-          <w:szCs w:val="20"/>
-        </w:rPr>
-        <w:tab/>
-        <w:t>3</w:t>
-      </w:r>
-      <w:r>
-        <w:rPr>
-          <w:sz w:val="20"/>
-          <w:szCs w:val="20"/>
-        </w:rPr>
-        <w:t xml:space="preserve">. Next, go into the </w:t>
-      </w:r>
-      <w:r>
-        <w:rPr>
-          <w:sz w:val="20"/>
-          <w:szCs w:val="20"/>
-        </w:rPr>
-        <w:t xml:space="preserve">opencv\build\x86\vc11\bin </w:t>
-      </w:r>
-      <w:r>
-        <w:rPr>
-          <w:sz w:val="20"/>
-          <w:szCs w:val="20"/>
-        </w:rPr>
-        <w:t xml:space="preserve">folder and copy </w:t>
-      </w:r>
-      <w:r>
-        <w:rPr>
-          <w:sz w:val="20"/>
-          <w:szCs w:val="20"/>
-        </w:rPr>
-        <w:t>the</w:t>
-      </w:r>
-      <w:r>
-        <w:rPr>
-          <w:sz w:val="20"/>
-          <w:szCs w:val="20"/>
-        </w:rPr>
-        <w:t xml:space="preserve"> dll </w:t>
-      </w:r>
-      <w:r>
-        <w:rPr>
-          <w:sz w:val="20"/>
-          <w:szCs w:val="20"/>
-        </w:rPr>
-        <w:t>files into the Source/CMPT365-A3</w:t>
-      </w:r>
-      <w:r>
-        <w:rPr>
-          <w:sz w:val="20"/>
-          <w:szCs w:val="20"/>
-        </w:rPr>
-        <w:t xml:space="preserve"> folder</w:t>
-      </w:r>
-    </w:p>
-    <w:p>
-      <w:pPr>
-        <w:rPr>
-          <w:sz w:val="20"/>
-          <w:szCs w:val="20"/>
-        </w:rPr>
-      </w:pPr>
-      <w:r>
-        <w:rPr>
-          <w:sz w:val="20"/>
-          <w:szCs w:val="20"/>
-        </w:rPr>
-        <w:tab/>
-        <w:t>4</w:t>
-      </w:r>
-      <w:r>
-        <w:rPr>
-          <w:sz w:val="20"/>
-          <w:szCs w:val="20"/>
-        </w:rPr>
-        <w:t>. Run the exe for the program</w:t>
-      </w:r>
-    </w:p>
-    <w:p>
-      <w:pPr>
-        <w:rPr>
-          <w:sz w:val="20"/>
-          <w:szCs w:val="20"/>
-        </w:rPr>
-      </w:pPr>
-      <w:r>
-        <w:rPr>
-          <w:sz w:val="20"/>
-          <w:szCs w:val="20"/>
-        </w:rPr>
-        <w:tab/>
-        <w:t>5</w:t>
-      </w:r>
-      <w:r>
-        <w:rPr>
-          <w:sz w:val="20"/>
-          <w:szCs w:val="20"/>
-        </w:rPr>
-        <w:t>. Click the Open Video button to open a video</w:t>
-      </w:r>
-    </w:p>
-    <w:p>
-      <w:pPr>
-        <w:rPr>
-          <w:sz w:val="20"/>
-          <w:szCs w:val="20"/>
-        </w:rPr>
-      </w:pPr>
-      <w:r>
-        <w:rPr>
-          <w:sz w:val="20"/>
-          <w:szCs w:val="20"/>
-        </w:rPr>
-        <w:tab/>
-        <w:t>6</w:t>
-      </w:r>
-      <w:r>
-        <w:rPr>
-          <w:sz w:val="20"/>
-          <w:szCs w:val="20"/>
-        </w:rPr>
-        <w:t xml:space="preserve">. Once a video has been opened, press the </w:t>
-      </w:r>
-      <w:r>
-        <w:rPr>
-          <w:sz w:val="20"/>
-          <w:szCs w:val="20"/>
-        </w:rPr>
-        <w:t>“Run” button to process the video using the selected technique (from the radio buttons)</w:t>
-      </w:r>
-    </w:p>
-    <w:p>
-      <w:pPr>
-        <w:rPr>
-          <w:sz w:val="20"/>
-          <w:szCs w:val="20"/>
-        </w:rPr>
-      </w:pPr>
-      <w:r>
-        <w:rPr>
-          <w:sz w:val="20"/>
-          <w:szCs w:val="20"/>
-        </w:rPr>
-        <w:tab/>
-        <w:t>7</w:t>
-      </w:r>
-      <w:r>
-        <w:rPr>
-          <w:sz w:val="20"/>
-          <w:szCs w:val="20"/>
-        </w:rPr>
-        <w:t>. To stop the video, press the “</w:t>
-      </w:r>
-      <w:r>
-        <w:rPr>
-          <w:sz w:val="20"/>
-          <w:szCs w:val="20"/>
-        </w:rPr>
-        <w:t>Abort</w:t>
-      </w:r>
-      <w:r>
-        <w:rPr>
-          <w:sz w:val="20"/>
-          <w:szCs w:val="20"/>
-        </w:rPr>
-        <w:t>” button.</w:t>
-      </w:r>
-    </w:p>
-    <w:p>
-      <w:pPr>
-        <w:rPr>
-          <w:sz w:val="20"/>
-          <w:szCs w:val="20"/>
-        </w:rPr>
-      </w:pPr>
-      <w:r>
-        <w:rPr>
-          <w:sz w:val="20"/>
-          <w:szCs w:val="20"/>
-        </w:rPr>
-        <w:tab/>
-        <w:t>8. If you want the program to locate the start of the transition (left to right wipes) in the video, enable the “Find Transition Frame” checkbox for the program to try and locate the first frame of the transition.</w:t>
+        <w:t xml:space="preserve"> and .</w:t>
+      </w:r>
+      <w:proofErr w:type="spellStart"/>
+      <w:r>
+        <w:rPr>
+          <w:sz w:val="20"/>
+          <w:szCs w:val="20"/>
+        </w:rPr>
+        <w:t>dll</w:t>
+      </w:r>
+      <w:proofErr w:type="spellEnd"/>
+      <w:r>
+        <w:rPr>
+          <w:sz w:val="20"/>
+          <w:szCs w:val="20"/>
+        </w:rPr>
+        <w:t xml:space="preserve"> files for </w:t>
+      </w:r>
+      <w:proofErr w:type="spellStart"/>
+      <w:r>
+        <w:rPr>
+          <w:sz w:val="20"/>
+          <w:szCs w:val="20"/>
+        </w:rPr>
+        <w:t>OpenCV</w:t>
+      </w:r>
+      <w:proofErr w:type="spellEnd"/>
+      <w:r>
+        <w:rPr>
+          <w:sz w:val="20"/>
+          <w:szCs w:val="20"/>
+        </w:rPr>
+        <w:t xml:space="preserve"> 3.0</w:t>
+      </w:r>
+      <w:r>
+        <w:rPr>
+          <w:sz w:val="20"/>
+          <w:szCs w:val="20"/>
+        </w:rPr>
+        <w:t>.</w:t>
+      </w:r>
+    </w:p>
+    <w:p>
+      <w:pPr>
+        <w:rPr>
+          <w:b/>
+          <w:sz w:val="20"/>
+          <w:szCs w:val="20"/>
+        </w:rPr>
+      </w:pPr>
+      <w:r>
+        <w:rPr>
+          <w:b/>
+          <w:sz w:val="20"/>
+          <w:szCs w:val="20"/>
+        </w:rPr>
+        <w:t>NOTE: Alternatively, the required DLL files can be found in the supplied video file/</w:t>
+      </w:r>
+      <w:proofErr w:type="spellStart"/>
+      <w:r>
+        <w:rPr>
+          <w:b/>
+          <w:sz w:val="20"/>
+          <w:szCs w:val="20"/>
+        </w:rPr>
+        <w:t>dropbox</w:t>
+      </w:r>
+      <w:proofErr w:type="spellEnd"/>
+      <w:r>
+        <w:rPr>
+          <w:b/>
+          <w:sz w:val="20"/>
+          <w:szCs w:val="20"/>
+        </w:rPr>
+        <w:t xml:space="preserve"> link that is coupled with the submission</w:t>
       </w:r>
       <w:bookmarkStart w:id="0" w:name="_GoBack"/>
       <w:bookmarkEnd w:id="0"/>
@@ -332,6 +158,320 @@
           <w:sz w:val="20"/>
           <w:szCs w:val="20"/>
         </w:rPr>
+        <w:t>Run Steps:</w:t>
+      </w:r>
+    </w:p>
+    <w:p>
+      <w:pPr>
+        <w:ind w:firstLine="720"/>
+        <w:rPr>
+          <w:sz w:val="20"/>
+          <w:szCs w:val="20"/>
+        </w:rPr>
+      </w:pPr>
+      <w:r>
+        <w:rPr>
+          <w:sz w:val="20"/>
+          <w:szCs w:val="20"/>
+        </w:rPr>
+        <w:t xml:space="preserve">1. </w:t>
+      </w:r>
+      <w:proofErr w:type="gramStart"/>
+      <w:r>
+        <w:rPr>
+          <w:sz w:val="20"/>
+          <w:szCs w:val="20"/>
+        </w:rPr>
+        <w:t>go</w:t>
+      </w:r>
+      <w:proofErr w:type="gramEnd"/>
+      <w:r>
+        <w:rPr>
+          <w:sz w:val="20"/>
+          <w:szCs w:val="20"/>
+        </w:rPr>
+        <w:t xml:space="preserve"> to http://opencv.org/downloads.html and download </w:t>
+      </w:r>
+      <w:proofErr w:type="spellStart"/>
+      <w:r>
+        <w:rPr>
+          <w:sz w:val="20"/>
+          <w:szCs w:val="20"/>
+        </w:rPr>
+        <w:t>OpenCV</w:t>
+      </w:r>
+      <w:proofErr w:type="spellEnd"/>
+      <w:r>
+        <w:rPr>
+          <w:sz w:val="20"/>
+          <w:szCs w:val="20"/>
+        </w:rPr>
+        <w:t xml:space="preserve"> Version 3.0 for Windows</w:t>
+      </w:r>
+    </w:p>
+    <w:p>
+      <w:pPr>
+        <w:rPr>
+          <w:sz w:val="20"/>
+          <w:szCs w:val="20"/>
+        </w:rPr>
+      </w:pPr>
+      <w:r>
+        <w:rPr>
+          <w:sz w:val="20"/>
+          <w:szCs w:val="20"/>
+        </w:rPr>
+        <w:tab/>
+        <w:t xml:space="preserve">2. </w:t>
+      </w:r>
+      <w:proofErr w:type="gramStart"/>
+      <w:r>
+        <w:rPr>
+          <w:sz w:val="20"/>
+          <w:szCs w:val="20"/>
+        </w:rPr>
+        <w:t>run</w:t>
+      </w:r>
+      <w:proofErr w:type="gramEnd"/>
+      <w:r>
+        <w:rPr>
+          <w:sz w:val="20"/>
+          <w:szCs w:val="20"/>
+        </w:rPr>
+        <w:t xml:space="preserve"> the exe file to extract the contents</w:t>
+      </w:r>
+    </w:p>
+    <w:p>
+      <w:pPr>
+        <w:rPr>
+          <w:sz w:val="20"/>
+          <w:szCs w:val="20"/>
+        </w:rPr>
+      </w:pPr>
+      <w:r>
+        <w:rPr>
+          <w:sz w:val="20"/>
+          <w:szCs w:val="20"/>
+        </w:rPr>
+        <w:tab/>
+        <w:t>3</w:t>
+      </w:r>
+      <w:r>
+        <w:rPr>
+          <w:sz w:val="20"/>
+          <w:szCs w:val="20"/>
+        </w:rPr>
+        <w:t xml:space="preserve">. Next, go into the </w:t>
+      </w:r>
+      <w:proofErr w:type="spellStart"/>
+      <w:r>
+        <w:rPr>
+          <w:sz w:val="20"/>
+          <w:szCs w:val="20"/>
+        </w:rPr>
+        <w:t>opencv</w:t>
+      </w:r>
+      <w:proofErr w:type="spellEnd"/>
+      <w:r>
+        <w:rPr>
+          <w:sz w:val="20"/>
+          <w:szCs w:val="20"/>
+        </w:rPr>
+        <w:t xml:space="preserve">\build\x86\vc11\bin </w:t>
+      </w:r>
+      <w:r>
+        <w:rPr>
+          <w:sz w:val="20"/>
+          <w:szCs w:val="20"/>
+        </w:rPr>
+        <w:t xml:space="preserve">folder and copy </w:t>
+      </w:r>
+      <w:r>
+        <w:rPr>
+          <w:sz w:val="20"/>
+          <w:szCs w:val="20"/>
+        </w:rPr>
+        <w:t>the</w:t>
+      </w:r>
+      <w:r>
+        <w:rPr>
+          <w:sz w:val="20"/>
+          <w:szCs w:val="20"/>
+        </w:rPr>
+        <w:t xml:space="preserve"> </w:t>
+      </w:r>
+      <w:proofErr w:type="spellStart"/>
+      <w:r>
+        <w:rPr>
+          <w:sz w:val="20"/>
+          <w:szCs w:val="20"/>
+        </w:rPr>
+        <w:t>dll</w:t>
+      </w:r>
+      <w:proofErr w:type="spellEnd"/>
+      <w:r>
+        <w:rPr>
+          <w:sz w:val="20"/>
+          <w:szCs w:val="20"/>
+        </w:rPr>
+        <w:t xml:space="preserve"> </w:t>
+      </w:r>
+      <w:r>
+        <w:rPr>
+          <w:sz w:val="20"/>
+          <w:szCs w:val="20"/>
+        </w:rPr>
+        <w:t>files into the Source/CMPT365-A3</w:t>
+      </w:r>
+      <w:r>
+        <w:rPr>
+          <w:sz w:val="20"/>
+          <w:szCs w:val="20"/>
+        </w:rPr>
+        <w:t xml:space="preserve"> folder</w:t>
+      </w:r>
+    </w:p>
+    <w:p>
+      <w:pPr>
+        <w:rPr>
+          <w:sz w:val="20"/>
+          <w:szCs w:val="20"/>
+        </w:rPr>
+      </w:pPr>
+      <w:r>
+        <w:rPr>
+          <w:sz w:val="20"/>
+          <w:szCs w:val="20"/>
+        </w:rPr>
+        <w:tab/>
+        <w:t>4</w:t>
+      </w:r>
+      <w:r>
+        <w:rPr>
+          <w:sz w:val="20"/>
+          <w:szCs w:val="20"/>
+        </w:rPr>
+        <w:t>. Run the exe for the program</w:t>
+      </w:r>
+    </w:p>
+    <w:p>
+      <w:pPr>
+        <w:rPr>
+          <w:sz w:val="20"/>
+          <w:szCs w:val="20"/>
+        </w:rPr>
+      </w:pPr>
+      <w:r>
+        <w:rPr>
+          <w:sz w:val="20"/>
+          <w:szCs w:val="20"/>
+        </w:rPr>
+        <w:tab/>
+        <w:t>5</w:t>
+      </w:r>
+      <w:r>
+        <w:rPr>
+          <w:sz w:val="20"/>
+          <w:szCs w:val="20"/>
+        </w:rPr>
+        <w:t>. Click the Open Video button to open a video</w:t>
+      </w:r>
+    </w:p>
+    <w:p>
+      <w:pPr>
+        <w:rPr>
+          <w:sz w:val="20"/>
+          <w:szCs w:val="20"/>
+        </w:rPr>
+      </w:pPr>
+      <w:r>
+        <w:rPr>
+          <w:sz w:val="20"/>
+          <w:szCs w:val="20"/>
+        </w:rPr>
+        <w:tab/>
+        <w:t>6</w:t>
+      </w:r>
+      <w:r>
+        <w:rPr>
+          <w:sz w:val="20"/>
+          <w:szCs w:val="20"/>
+        </w:rPr>
+        <w:t xml:space="preserve">. Once a video has been opened, press the </w:t>
+      </w:r>
+      <w:r>
+        <w:rPr>
+          <w:sz w:val="20"/>
+          <w:szCs w:val="20"/>
+        </w:rPr>
+        <w:t>“Run” button to process the video using the selected technique (from the radio buttons)</w:t>
+      </w:r>
+    </w:p>
+    <w:p>
+      <w:pPr>
+        <w:rPr>
+          <w:sz w:val="20"/>
+          <w:szCs w:val="20"/>
+        </w:rPr>
+      </w:pPr>
+      <w:r>
+        <w:rPr>
+          <w:sz w:val="20"/>
+          <w:szCs w:val="20"/>
+        </w:rPr>
+        <w:tab/>
+        <w:t>7</w:t>
+      </w:r>
+      <w:r>
+        <w:rPr>
+          <w:sz w:val="20"/>
+          <w:szCs w:val="20"/>
+        </w:rPr>
+        <w:t>. To stop the video, press the “</w:t>
+      </w:r>
+      <w:r>
+        <w:rPr>
+          <w:sz w:val="20"/>
+          <w:szCs w:val="20"/>
+        </w:rPr>
+        <w:t>Abort</w:t>
+      </w:r>
+      <w:r>
+        <w:rPr>
+          <w:sz w:val="20"/>
+          <w:szCs w:val="20"/>
+        </w:rPr>
+        <w:t>” button.</w:t>
+      </w:r>
+    </w:p>
+    <w:p>
+      <w:pPr>
+        <w:rPr>
+          <w:sz w:val="20"/>
+          <w:szCs w:val="20"/>
+        </w:rPr>
+      </w:pPr>
+      <w:r>
+        <w:rPr>
+          <w:sz w:val="20"/>
+          <w:szCs w:val="20"/>
+        </w:rPr>
+        <w:tab/>
+        <w:t>8. If you want the program to locate the start of the transition (left to right wipes) in the video, enable the “Find Transition Frame” checkbox for the program to try and locate the first frame of the transition.</w:t>
+      </w:r>
+    </w:p>
+    <w:p>
+      <w:pPr>
+        <w:rPr>
+          <w:sz w:val="20"/>
+          <w:szCs w:val="20"/>
+        </w:rPr>
+      </w:pPr>
+      <w:r>
+        <w:rPr>
+          <w:sz w:val="20"/>
+          <w:szCs w:val="20"/>
+        </w:rPr>
         <w:tab/>
       </w:r>
     </w:p>
@@ -363,39 +503,119 @@
           <w:szCs w:val="20"/>
         </w:rPr>
         <w:tab/>
-        <w:t>1. go to http://opencv.org/downloads.html and download OpenCV Version 3.0 for Windows</w:t>
-      </w:r>
-    </w:p>
-    <w:p>
-      <w:pPr>
-        <w:rPr>
-          <w:sz w:val="20"/>
-          <w:szCs w:val="20"/>
-        </w:rPr>
-      </w:pPr>
-      <w:r>
-        <w:rPr>
-          <w:sz w:val="20"/>
-          <w:szCs w:val="20"/>
-        </w:rPr>
-        <w:tab/>
-        <w:t>2. run the exe file to extract the contents</w:t>
-      </w:r>
-    </w:p>
-    <w:p>
-      <w:pPr>
-        <w:rPr>
-          <w:sz w:val="20"/>
-          <w:szCs w:val="20"/>
-        </w:rPr>
-      </w:pPr>
-      <w:r>
-        <w:rPr>
-          <w:sz w:val="20"/>
-          <w:szCs w:val="20"/>
-        </w:rPr>
-        <w:tab/>
-        <w:t>3. once extracted, go into the opencv/build/x86/vc11/lib folder and copy these files into</w:t>
+        <w:t xml:space="preserve">1. </w:t>
+      </w:r>
+      <w:proofErr w:type="gramStart"/>
+      <w:r>
+        <w:rPr>
+          <w:sz w:val="20"/>
+          <w:szCs w:val="20"/>
+        </w:rPr>
+        <w:t>go</w:t>
+      </w:r>
+      <w:proofErr w:type="gramEnd"/>
+      <w:r>
+        <w:rPr>
+          <w:sz w:val="20"/>
+          <w:szCs w:val="20"/>
+        </w:rPr>
+        <w:t xml:space="preserve"> to http://opencv.org/downloads.html and download </w:t>
+      </w:r>
+      <w:proofErr w:type="spellStart"/>
+      <w:r>
+        <w:rPr>
+          <w:sz w:val="20"/>
+          <w:szCs w:val="20"/>
+        </w:rPr>
+        <w:t>OpenCV</w:t>
+      </w:r>
+      <w:proofErr w:type="spellEnd"/>
+      <w:r>
+        <w:rPr>
+          <w:sz w:val="20"/>
+          <w:szCs w:val="20"/>
+        </w:rPr>
+        <w:t xml:space="preserve"> Version 3.0 for Windows</w:t>
+      </w:r>
+    </w:p>
+    <w:p>
+      <w:pPr>
+        <w:rPr>
+          <w:sz w:val="20"/>
+          <w:szCs w:val="20"/>
+        </w:rPr>
+      </w:pPr>
+      <w:r>
+        <w:rPr>
+          <w:sz w:val="20"/>
+          <w:szCs w:val="20"/>
+        </w:rPr>
+        <w:tab/>
+        <w:t xml:space="preserve">2. </w:t>
+      </w:r>
+      <w:proofErr w:type="gramStart"/>
+      <w:r>
+        <w:rPr>
+          <w:sz w:val="20"/>
+          <w:szCs w:val="20"/>
+        </w:rPr>
+        <w:t>run</w:t>
+      </w:r>
+      <w:proofErr w:type="gramEnd"/>
+      <w:r>
+        <w:rPr>
+          <w:sz w:val="20"/>
+          <w:szCs w:val="20"/>
+        </w:rPr>
+        <w:t xml:space="preserve"> the exe file to extract the contents</w:t>
+      </w:r>
+    </w:p>
+    <w:p>
+      <w:pPr>
+        <w:rPr>
+          <w:sz w:val="20"/>
+          <w:szCs w:val="20"/>
+        </w:rPr>
+      </w:pPr>
+      <w:r>
+        <w:rPr>
+          <w:sz w:val="20"/>
+          <w:szCs w:val="20"/>
+        </w:rPr>
+        <w:tab/>
+        <w:t xml:space="preserve">3. </w:t>
+      </w:r>
+      <w:proofErr w:type="gramStart"/>
+      <w:r>
+        <w:rPr>
+          <w:sz w:val="20"/>
+          <w:szCs w:val="20"/>
+        </w:rPr>
+        <w:t>once</w:t>
+      </w:r>
+      <w:proofErr w:type="gramEnd"/>
+      <w:r>
+        <w:rPr>
+          <w:sz w:val="20"/>
+          <w:szCs w:val="20"/>
+        </w:rPr>
+        <w:t xml:space="preserve"> extracted, go into the </w:t>
+      </w:r>
+      <w:proofErr w:type="spellStart"/>
+      <w:r>
+        <w:rPr>
+          <w:sz w:val="20"/>
+          <w:szCs w:val="20"/>
+        </w:rPr>
+        <w:t>opencv</w:t>
+      </w:r>
+      <w:proofErr w:type="spellEnd"/>
+      <w:r>
+        <w:rPr>
+          <w:sz w:val="20"/>
+          <w:szCs w:val="20"/>
+        </w:rPr>
+        <w:t>/build/x86/vc11/lib folder and copy these files into</w:t>
       </w:r>
       <w:r>
         <w:rPr>
@@ -517,7 +737,55 @@
           <w:szCs w:val="20"/>
         </w:rPr>
         <w:tab/>
-        <w:t>4. next, go into the opencv/build/x86/vc11/staticlib folder and copy these files into the Project's Source/CMPT365-A</w:t>
+        <w:t xml:space="preserve">4. </w:t>
+      </w:r>
+      <w:proofErr w:type="gramStart"/>
+      <w:r>
+        <w:rPr>
+          <w:sz w:val="20"/>
+          <w:szCs w:val="20"/>
+        </w:rPr>
+        <w:t>next</w:t>
+      </w:r>
+      <w:proofErr w:type="gramEnd"/>
+      <w:r>
+        <w:rPr>
+          <w:sz w:val="20"/>
+          <w:szCs w:val="20"/>
+        </w:rPr>
+        <w:t xml:space="preserve">, go into the </w:t>
+      </w:r>
+      <w:proofErr w:type="spellStart"/>
+      <w:r>
+        <w:rPr>
+          <w:sz w:val="20"/>
+          <w:szCs w:val="20"/>
+        </w:rPr>
+        <w:t>opencv</w:t>
+      </w:r>
+      <w:proofErr w:type="spellEnd"/>
+      <w:r>
+        <w:rPr>
+          <w:sz w:val="20"/>
+          <w:szCs w:val="20"/>
+        </w:rPr>
+        <w:t>/build/x86/vc11/</w:t>
+      </w:r>
+      <w:proofErr w:type="spellStart"/>
+      <w:r>
+        <w:rPr>
+          <w:sz w:val="20"/>
+          <w:szCs w:val="20"/>
+        </w:rPr>
+        <w:t>staticlib</w:t>
+      </w:r>
+      <w:proofErr w:type="spellEnd"/>
+      <w:r>
+        <w:rPr>
+          <w:sz w:val="20"/>
+          <w:szCs w:val="20"/>
+        </w:rPr>
+        <w:t xml:space="preserve"> folder and copy these files into the Project's Source/CMPT365-A</w:t>
       </w:r>
       <w:r>
         <w:rPr>
@@ -546,6 +814,7 @@
           <w:sz w:val="20"/>
           <w:szCs w:val="20"/>
         </w:rPr>
+        <w:lastRenderedPageBreak/>
         <w:tab/>
       </w:r>
       <w:r>
@@ -569,7 +838,6 @@
           <w:sz w:val="20"/>
           <w:szCs w:val="20"/>
         </w:rPr>
-        <w:lastRenderedPageBreak/>
         <w:tab/>
       </w:r>
       <w:r>
@@ -1053,12 +1321,21 @@
         </w:rPr>
         <w:t xml:space="preserve">. Next, go into the </w:t>
       </w:r>
-      <w:r>
-        <w:rPr>
-          <w:sz w:val="20"/>
-          <w:szCs w:val="20"/>
-        </w:rPr>
-        <w:t>opencv\build\x86\vc11\bin</w:t>
+      <w:proofErr w:type="spellStart"/>
+      <w:r>
+        <w:rPr>
+          <w:sz w:val="20"/>
+          <w:szCs w:val="20"/>
+        </w:rPr>
+        <w:t>opencv</w:t>
+      </w:r>
+      <w:proofErr w:type="spellEnd"/>
+      <w:r>
+        <w:rPr>
+          <w:sz w:val="20"/>
+          <w:szCs w:val="20"/>
+        </w:rPr>
+        <w:t>\build\x86\vc11\bin</w:t>
       </w:r>
       <w:r>
         <w:rPr>
@@ -1072,7 +1349,23 @@
           <w:sz w:val="20"/>
           <w:szCs w:val="20"/>
         </w:rPr>
-        <w:t xml:space="preserve"> dll files into the Source/CMPT365-A</w:t>
+        <w:t xml:space="preserve"> </w:t>
+      </w:r>
+      <w:proofErr w:type="spellStart"/>
+      <w:r>
+        <w:rPr>
+          <w:sz w:val="20"/>
+          <w:szCs w:val="20"/>
+        </w:rPr>
+        <w:t>dll</w:t>
+      </w:r>
+      <w:proofErr w:type="spellEnd"/>
+      <w:r>
+        <w:rPr>
+          <w:sz w:val="20"/>
+          <w:szCs w:val="20"/>
+        </w:rPr>
+        <w:t xml:space="preserve"> files into the Source/CMPT365-A</w:t>
       </w:r>
       <w:r>
         <w:rPr>

</xml_diff>

<commit_message>
Added DLL dropbox link to documents
</commit_message>
<xml_diff>
--- a/CompileGuide.docx
+++ b/CompileGuide.docx
@@ -67,39 +67,14 @@
           <w:sz w:val="20"/>
           <w:szCs w:val="20"/>
         </w:rPr>
-        <w:t xml:space="preserve"> and .</w:t>
-      </w:r>
-      <w:proofErr w:type="spellStart"/>
-      <w:r>
-        <w:rPr>
-          <w:sz w:val="20"/>
-          <w:szCs w:val="20"/>
-        </w:rPr>
-        <w:t>dll</w:t>
-      </w:r>
-      <w:proofErr w:type="spellEnd"/>
-      <w:r>
-        <w:rPr>
-          <w:sz w:val="20"/>
-          <w:szCs w:val="20"/>
-        </w:rPr>
-        <w:t xml:space="preserve"> files for </w:t>
-      </w:r>
-      <w:proofErr w:type="spellStart"/>
-      <w:r>
-        <w:rPr>
-          <w:sz w:val="20"/>
-          <w:szCs w:val="20"/>
-        </w:rPr>
-        <w:t>OpenCV</w:t>
-      </w:r>
-      <w:proofErr w:type="spellEnd"/>
-      <w:r>
-        <w:rPr>
-          <w:sz w:val="20"/>
-          <w:szCs w:val="20"/>
-        </w:rPr>
-        <w:t xml:space="preserve"> 3.0</w:t>
+        <w:t xml:space="preserve"> and .dll</w:t>
+      </w:r>
+      <w:r>
+        <w:rPr>
+          <w:sz w:val="20"/>
+          <w:szCs w:val="20"/>
+        </w:rPr>
+        <w:t xml:space="preserve"> files for OpenCV 3.0</w:t>
       </w:r>
       <w:r>
         <w:rPr>
@@ -123,25 +98,31 @@
           <w:sz w:val="20"/>
           <w:szCs w:val="20"/>
         </w:rPr>
-        <w:t>NOTE: Alternatively, the required DLL files can be found in the supplied video file/</w:t>
-      </w:r>
-      <w:proofErr w:type="spellStart"/>
+        <w:t>NOTE: Alternatively, the required DLL files can be found in the supplied video file/dropbox link that is coupled with the submission</w:t>
+      </w:r>
       <w:r>
         <w:rPr>
           <w:b/>
           <w:sz w:val="20"/>
           <w:szCs w:val="20"/>
         </w:rPr>
-        <w:t>dropbox</w:t>
-      </w:r>
-      <w:proofErr w:type="spellEnd"/>
+        <w:t xml:space="preserve"> (</w:t>
+      </w:r>
       <w:r>
         <w:rPr>
           <w:b/>
           <w:sz w:val="20"/>
           <w:szCs w:val="20"/>
         </w:rPr>
-        <w:t xml:space="preserve"> link that is coupled with the submission</w:t>
+        <w:t>https://www.dropbox.com/sh/zlkfwctnwl8u0oi/AABg-nPjp_OEyTjkkSia5GwKa?dl=0</w:t>
+      </w:r>
+      <w:r>
+        <w:rPr>
+          <w:b/>
+          <w:sz w:val="20"/>
+          <w:szCs w:val="20"/>
+        </w:rPr>
+        <w:t>)</w:t>
       </w:r>
       <w:bookmarkStart w:id="0" w:name="_GoBack"/>
       <w:bookmarkEnd w:id="0"/>
@@ -174,71 +155,23 @@
           <w:sz w:val="20"/>
           <w:szCs w:val="20"/>
         </w:rPr>
-        <w:t xml:space="preserve">1. </w:t>
-      </w:r>
-      <w:proofErr w:type="gramStart"/>
-      <w:r>
-        <w:rPr>
-          <w:sz w:val="20"/>
-          <w:szCs w:val="20"/>
-        </w:rPr>
-        <w:t>go</w:t>
-      </w:r>
-      <w:proofErr w:type="gramEnd"/>
-      <w:r>
-        <w:rPr>
-          <w:sz w:val="20"/>
-          <w:szCs w:val="20"/>
-        </w:rPr>
-        <w:t xml:space="preserve"> to http://opencv.org/downloads.html and download </w:t>
-      </w:r>
-      <w:proofErr w:type="spellStart"/>
-      <w:r>
-        <w:rPr>
-          <w:sz w:val="20"/>
-          <w:szCs w:val="20"/>
-        </w:rPr>
-        <w:t>OpenCV</w:t>
-      </w:r>
-      <w:proofErr w:type="spellEnd"/>
-      <w:r>
-        <w:rPr>
-          <w:sz w:val="20"/>
-          <w:szCs w:val="20"/>
-        </w:rPr>
-        <w:t xml:space="preserve"> Version 3.0 for Windows</w:t>
-      </w:r>
-    </w:p>
-    <w:p>
-      <w:pPr>
-        <w:rPr>
-          <w:sz w:val="20"/>
-          <w:szCs w:val="20"/>
-        </w:rPr>
-      </w:pPr>
-      <w:r>
-        <w:rPr>
-          <w:sz w:val="20"/>
-          <w:szCs w:val="20"/>
-        </w:rPr>
-        <w:tab/>
-        <w:t xml:space="preserve">2. </w:t>
-      </w:r>
-      <w:proofErr w:type="gramStart"/>
-      <w:r>
-        <w:rPr>
-          <w:sz w:val="20"/>
-          <w:szCs w:val="20"/>
-        </w:rPr>
-        <w:t>run</w:t>
-      </w:r>
-      <w:proofErr w:type="gramEnd"/>
-      <w:r>
-        <w:rPr>
-          <w:sz w:val="20"/>
-          <w:szCs w:val="20"/>
-        </w:rPr>
-        <w:t xml:space="preserve"> the exe file to extract the contents</w:t>
+        <w:t>1. go to http://opencv.org/downloads.html and download OpenCV Version 3.0 for Windows</w:t>
+      </w:r>
+    </w:p>
+    <w:p>
+      <w:pPr>
+        <w:rPr>
+          <w:sz w:val="20"/>
+          <w:szCs w:val="20"/>
+        </w:rPr>
+      </w:pPr>
+      <w:r>
+        <w:rPr>
+          <w:sz w:val="20"/>
+          <w:szCs w:val="20"/>
+        </w:rPr>
+        <w:tab/>
+        <w:t>2. run the exe file to extract the contents</w:t>
       </w:r>
     </w:p>
     <w:p>
@@ -263,21 +196,12 @@
         </w:rPr>
         <w:t xml:space="preserve">. Next, go into the </w:t>
       </w:r>
-      <w:proofErr w:type="spellStart"/>
-      <w:r>
-        <w:rPr>
-          <w:sz w:val="20"/>
-          <w:szCs w:val="20"/>
-        </w:rPr>
-        <w:t>opencv</w:t>
-      </w:r>
-      <w:proofErr w:type="spellEnd"/>
-      <w:r>
-        <w:rPr>
-          <w:sz w:val="20"/>
-          <w:szCs w:val="20"/>
-        </w:rPr>
-        <w:t xml:space="preserve">\build\x86\vc11\bin </w:t>
+      <w:r>
+        <w:rPr>
+          <w:sz w:val="20"/>
+          <w:szCs w:val="20"/>
+        </w:rPr>
+        <w:t xml:space="preserve">opencv\build\x86\vc11\bin </w:t>
       </w:r>
       <w:r>
         <w:rPr>
@@ -298,23 +222,7 @@
           <w:sz w:val="20"/>
           <w:szCs w:val="20"/>
         </w:rPr>
-        <w:t xml:space="preserve"> </w:t>
-      </w:r>
-      <w:proofErr w:type="spellStart"/>
-      <w:r>
-        <w:rPr>
-          <w:sz w:val="20"/>
-          <w:szCs w:val="20"/>
-        </w:rPr>
-        <w:t>dll</w:t>
-      </w:r>
-      <w:proofErr w:type="spellEnd"/>
-      <w:r>
-        <w:rPr>
-          <w:sz w:val="20"/>
-          <w:szCs w:val="20"/>
-        </w:rPr>
-        <w:t xml:space="preserve"> </w:t>
+        <w:t xml:space="preserve"> dll </w:t>
       </w:r>
       <w:r>
         <w:rPr>
@@ -503,119 +411,39 @@
           <w:szCs w:val="20"/>
         </w:rPr>
         <w:tab/>
-        <w:t xml:space="preserve">1. </w:t>
-      </w:r>
-      <w:proofErr w:type="gramStart"/>
-      <w:r>
-        <w:rPr>
-          <w:sz w:val="20"/>
-          <w:szCs w:val="20"/>
-        </w:rPr>
-        <w:t>go</w:t>
-      </w:r>
-      <w:proofErr w:type="gramEnd"/>
-      <w:r>
-        <w:rPr>
-          <w:sz w:val="20"/>
-          <w:szCs w:val="20"/>
-        </w:rPr>
-        <w:t xml:space="preserve"> to http://opencv.org/downloads.html and download </w:t>
-      </w:r>
-      <w:proofErr w:type="spellStart"/>
-      <w:r>
-        <w:rPr>
-          <w:sz w:val="20"/>
-          <w:szCs w:val="20"/>
-        </w:rPr>
-        <w:t>OpenCV</w:t>
-      </w:r>
-      <w:proofErr w:type="spellEnd"/>
-      <w:r>
-        <w:rPr>
-          <w:sz w:val="20"/>
-          <w:szCs w:val="20"/>
-        </w:rPr>
-        <w:t xml:space="preserve"> Version 3.0 for Windows</w:t>
-      </w:r>
-    </w:p>
-    <w:p>
-      <w:pPr>
-        <w:rPr>
-          <w:sz w:val="20"/>
-          <w:szCs w:val="20"/>
-        </w:rPr>
-      </w:pPr>
-      <w:r>
-        <w:rPr>
-          <w:sz w:val="20"/>
-          <w:szCs w:val="20"/>
-        </w:rPr>
-        <w:tab/>
-        <w:t xml:space="preserve">2. </w:t>
-      </w:r>
-      <w:proofErr w:type="gramStart"/>
-      <w:r>
-        <w:rPr>
-          <w:sz w:val="20"/>
-          <w:szCs w:val="20"/>
-        </w:rPr>
-        <w:t>run</w:t>
-      </w:r>
-      <w:proofErr w:type="gramEnd"/>
-      <w:r>
-        <w:rPr>
-          <w:sz w:val="20"/>
-          <w:szCs w:val="20"/>
-        </w:rPr>
-        <w:t xml:space="preserve"> the exe file to extract the contents</w:t>
-      </w:r>
-    </w:p>
-    <w:p>
-      <w:pPr>
-        <w:rPr>
-          <w:sz w:val="20"/>
-          <w:szCs w:val="20"/>
-        </w:rPr>
-      </w:pPr>
-      <w:r>
-        <w:rPr>
-          <w:sz w:val="20"/>
-          <w:szCs w:val="20"/>
-        </w:rPr>
-        <w:tab/>
-        <w:t xml:space="preserve">3. </w:t>
-      </w:r>
-      <w:proofErr w:type="gramStart"/>
-      <w:r>
-        <w:rPr>
-          <w:sz w:val="20"/>
-          <w:szCs w:val="20"/>
-        </w:rPr>
-        <w:t>once</w:t>
-      </w:r>
-      <w:proofErr w:type="gramEnd"/>
-      <w:r>
-        <w:rPr>
-          <w:sz w:val="20"/>
-          <w:szCs w:val="20"/>
-        </w:rPr>
-        <w:t xml:space="preserve"> extracted, go into the </w:t>
-      </w:r>
-      <w:proofErr w:type="spellStart"/>
-      <w:r>
-        <w:rPr>
-          <w:sz w:val="20"/>
-          <w:szCs w:val="20"/>
-        </w:rPr>
-        <w:t>opencv</w:t>
-      </w:r>
-      <w:proofErr w:type="spellEnd"/>
-      <w:r>
-        <w:rPr>
-          <w:sz w:val="20"/>
-          <w:szCs w:val="20"/>
-        </w:rPr>
-        <w:t>/build/x86/vc11/lib folder and copy these files into</w:t>
+        <w:t>1. go to http://opencv.org/downloads.html and download OpenCV Version 3.0 for Windows</w:t>
+      </w:r>
+    </w:p>
+    <w:p>
+      <w:pPr>
+        <w:rPr>
+          <w:sz w:val="20"/>
+          <w:szCs w:val="20"/>
+        </w:rPr>
+      </w:pPr>
+      <w:r>
+        <w:rPr>
+          <w:sz w:val="20"/>
+          <w:szCs w:val="20"/>
+        </w:rPr>
+        <w:tab/>
+        <w:t>2. run the exe file to extract the contents</w:t>
+      </w:r>
+    </w:p>
+    <w:p>
+      <w:pPr>
+        <w:rPr>
+          <w:sz w:val="20"/>
+          <w:szCs w:val="20"/>
+        </w:rPr>
+      </w:pPr>
+      <w:r>
+        <w:rPr>
+          <w:sz w:val="20"/>
+          <w:szCs w:val="20"/>
+        </w:rPr>
+        <w:tab/>
+        <w:t>3. once extracted, go into the opencv/build/x86/vc11/lib folder and copy these files into</w:t>
       </w:r>
       <w:r>
         <w:rPr>
@@ -737,55 +565,7 @@
           <w:szCs w:val="20"/>
         </w:rPr>
         <w:tab/>
-        <w:t xml:space="preserve">4. </w:t>
-      </w:r>
-      <w:proofErr w:type="gramStart"/>
-      <w:r>
-        <w:rPr>
-          <w:sz w:val="20"/>
-          <w:szCs w:val="20"/>
-        </w:rPr>
-        <w:t>next</w:t>
-      </w:r>
-      <w:proofErr w:type="gramEnd"/>
-      <w:r>
-        <w:rPr>
-          <w:sz w:val="20"/>
-          <w:szCs w:val="20"/>
-        </w:rPr>
-        <w:t xml:space="preserve">, go into the </w:t>
-      </w:r>
-      <w:proofErr w:type="spellStart"/>
-      <w:r>
-        <w:rPr>
-          <w:sz w:val="20"/>
-          <w:szCs w:val="20"/>
-        </w:rPr>
-        <w:t>opencv</w:t>
-      </w:r>
-      <w:proofErr w:type="spellEnd"/>
-      <w:r>
-        <w:rPr>
-          <w:sz w:val="20"/>
-          <w:szCs w:val="20"/>
-        </w:rPr>
-        <w:t>/build/x86/vc11/</w:t>
-      </w:r>
-      <w:proofErr w:type="spellStart"/>
-      <w:r>
-        <w:rPr>
-          <w:sz w:val="20"/>
-          <w:szCs w:val="20"/>
-        </w:rPr>
-        <w:t>staticlib</w:t>
-      </w:r>
-      <w:proofErr w:type="spellEnd"/>
-      <w:r>
-        <w:rPr>
-          <w:sz w:val="20"/>
-          <w:szCs w:val="20"/>
-        </w:rPr>
-        <w:t xml:space="preserve"> folder and copy these files into the Project's Source/CMPT365-A</w:t>
+        <w:t>4. next, go into the opencv/build/x86/vc11/staticlib folder and copy these files into the Project's Source/CMPT365-A</w:t>
       </w:r>
       <w:r>
         <w:rPr>
@@ -1321,21 +1101,12 @@
         </w:rPr>
         <w:t xml:space="preserve">. Next, go into the </w:t>
       </w:r>
-      <w:proofErr w:type="spellStart"/>
-      <w:r>
-        <w:rPr>
-          <w:sz w:val="20"/>
-          <w:szCs w:val="20"/>
-        </w:rPr>
-        <w:t>opencv</w:t>
-      </w:r>
-      <w:proofErr w:type="spellEnd"/>
-      <w:r>
-        <w:rPr>
-          <w:sz w:val="20"/>
-          <w:szCs w:val="20"/>
-        </w:rPr>
-        <w:t>\build\x86\vc11\bin</w:t>
+      <w:r>
+        <w:rPr>
+          <w:sz w:val="20"/>
+          <w:szCs w:val="20"/>
+        </w:rPr>
+        <w:t>opencv\build\x86\vc11\bin</w:t>
       </w:r>
       <w:r>
         <w:rPr>
@@ -1349,23 +1120,7 @@
           <w:sz w:val="20"/>
           <w:szCs w:val="20"/>
         </w:rPr>
-        <w:t xml:space="preserve"> </w:t>
-      </w:r>
-      <w:proofErr w:type="spellStart"/>
-      <w:r>
-        <w:rPr>
-          <w:sz w:val="20"/>
-          <w:szCs w:val="20"/>
-        </w:rPr>
-        <w:t>dll</w:t>
-      </w:r>
-      <w:proofErr w:type="spellEnd"/>
-      <w:r>
-        <w:rPr>
-          <w:sz w:val="20"/>
-          <w:szCs w:val="20"/>
-        </w:rPr>
-        <w:t xml:space="preserve"> files into the Source/CMPT365-A</w:t>
+        <w:t xml:space="preserve"> dll files into the Source/CMPT365-A</w:t>
       </w:r>
       <w:r>
         <w:rPr>

</xml_diff>